<commit_message>
added possible implementation problems
</commit_message>
<xml_diff>
--- a/Dokumente/Protokoll Teile Teammitglieder/ManagmentClient_Designüberlegung_Auradnik.docx
+++ b/Dokumente/Protokoll Teile Teammitglieder/ManagmentClient_Designüberlegung_Auradnik.docx
@@ -66,8 +66,21 @@
     </w:p>
     <w:p>
       <w:r>
-        <w:t>Abb1.: Managment Client + Gesammtstruktur</w:t>
-      </w:r>
+        <w:t xml:space="preserve">Abb1.: </w:t>
+      </w:r>
+      <w:proofErr w:type="spellStart"/>
+      <w:r>
+        <w:t>Managment</w:t>
+      </w:r>
+      <w:proofErr w:type="spellEnd"/>
+      <w:r>
+        <w:t xml:space="preserve"> Client + </w:t>
+      </w:r>
+      <w:proofErr w:type="spellStart"/>
+      <w:r>
+        <w:t>Gesammtstruktur</w:t>
+      </w:r>
+      <w:proofErr w:type="spellEnd"/>
     </w:p>
     <w:p>
       <w:pPr>
@@ -79,6 +92,10 @@
     </w:p>
     <w:p>
       <w:r>
+        <w:rPr>
+          <w:noProof/>
+          <w:lang w:eastAsia="de-AT"/>
+        </w:rPr>
         <w:drawing>
           <wp:inline distT="0" distB="0" distL="0" distR="0">
             <wp:extent cx="5760720" cy="3669282"/>
@@ -166,7 +183,47 @@
           <w:szCs w:val="24"/>
           <w:lang w:eastAsia="de-AT"/>
         </w:rPr>
-        <w:t>Der Management Client hat die Aufgabe, mit Billing undAnalytics Server zu kommunizieren und alle nötigen Befehle zu übermitteln.</w:t>
+        <w:t xml:space="preserve">Der Management Client hat die Aufgabe, mit </w:t>
+      </w:r>
+      <w:proofErr w:type="spellStart"/>
+      <w:r>
+        <w:rPr>
+          <w:rFonts w:ascii="Times New Roman" w:eastAsia="Times New Roman" w:hAnsi="Times New Roman" w:cs="Times New Roman"/>
+          <w:sz w:val="24"/>
+          <w:szCs w:val="24"/>
+          <w:lang w:eastAsia="de-AT"/>
+        </w:rPr>
+        <w:t>Billing</w:t>
+      </w:r>
+      <w:proofErr w:type="spellEnd"/>
+      <w:r>
+        <w:rPr>
+          <w:rFonts w:ascii="Times New Roman" w:eastAsia="Times New Roman" w:hAnsi="Times New Roman" w:cs="Times New Roman"/>
+          <w:sz w:val="24"/>
+          <w:szCs w:val="24"/>
+          <w:lang w:eastAsia="de-AT"/>
+        </w:rPr>
+        <w:t xml:space="preserve"> </w:t>
+      </w:r>
+      <w:proofErr w:type="spellStart"/>
+      <w:r>
+        <w:rPr>
+          <w:rFonts w:ascii="Times New Roman" w:eastAsia="Times New Roman" w:hAnsi="Times New Roman" w:cs="Times New Roman"/>
+          <w:sz w:val="24"/>
+          <w:szCs w:val="24"/>
+          <w:lang w:eastAsia="de-AT"/>
+        </w:rPr>
+        <w:t>undAnalytics</w:t>
+      </w:r>
+      <w:proofErr w:type="spellEnd"/>
+      <w:r>
+        <w:rPr>
+          <w:rFonts w:ascii="Times New Roman" w:eastAsia="Times New Roman" w:hAnsi="Times New Roman" w:cs="Times New Roman"/>
+          <w:sz w:val="24"/>
+          <w:szCs w:val="24"/>
+          <w:lang w:eastAsia="de-AT"/>
+        </w:rPr>
+        <w:t xml:space="preserve"> Server zu kommunizieren und alle nötigen Befehle zu übermitteln.</w:t>
       </w:r>
     </w:p>
     <w:p>
@@ -189,7 +246,51 @@
           <w:u w:val="single"/>
           <w:lang w:eastAsia="de-AT"/>
         </w:rPr>
-        <w:t>Befehle um mit den Billing Server zu aggieren:</w:t>
+        <w:t xml:space="preserve">Befehle um mit den </w:t>
+      </w:r>
+      <w:proofErr w:type="spellStart"/>
+      <w:r>
+        <w:rPr>
+          <w:rFonts w:ascii="Times New Roman" w:eastAsia="Times New Roman" w:hAnsi="Times New Roman" w:cs="Times New Roman"/>
+          <w:sz w:val="24"/>
+          <w:szCs w:val="24"/>
+          <w:u w:val="single"/>
+          <w:lang w:eastAsia="de-AT"/>
+        </w:rPr>
+        <w:t>Billing</w:t>
+      </w:r>
+      <w:proofErr w:type="spellEnd"/>
+      <w:r>
+        <w:rPr>
+          <w:rFonts w:ascii="Times New Roman" w:eastAsia="Times New Roman" w:hAnsi="Times New Roman" w:cs="Times New Roman"/>
+          <w:sz w:val="24"/>
+          <w:szCs w:val="24"/>
+          <w:u w:val="single"/>
+          <w:lang w:eastAsia="de-AT"/>
+        </w:rPr>
+        <w:t xml:space="preserve"> Server zu </w:t>
+      </w:r>
+      <w:proofErr w:type="spellStart"/>
+      <w:r>
+        <w:rPr>
+          <w:rFonts w:ascii="Times New Roman" w:eastAsia="Times New Roman" w:hAnsi="Times New Roman" w:cs="Times New Roman"/>
+          <w:sz w:val="24"/>
+          <w:szCs w:val="24"/>
+          <w:u w:val="single"/>
+          <w:lang w:eastAsia="de-AT"/>
+        </w:rPr>
+        <w:t>aggieren</w:t>
+      </w:r>
+      <w:proofErr w:type="spellEnd"/>
+      <w:r>
+        <w:rPr>
+          <w:rFonts w:ascii="Times New Roman" w:eastAsia="Times New Roman" w:hAnsi="Times New Roman" w:cs="Times New Roman"/>
+          <w:sz w:val="24"/>
+          <w:szCs w:val="24"/>
+          <w:u w:val="single"/>
+          <w:lang w:eastAsia="de-AT"/>
+        </w:rPr>
+        <w:t>:</w:t>
       </w:r>
     </w:p>
     <w:p>
@@ -215,7 +316,61 @@
           <w:sz w:val="20"/>
           <w:lang w:eastAsia="de-AT"/>
         </w:rPr>
-        <w:t>!login &lt;username&gt; &lt;password&gt;</w:t>
+        <w:t>!</w:t>
+      </w:r>
+      <w:proofErr w:type="spellStart"/>
+      <w:r>
+        <w:rPr>
+          <w:rFonts w:ascii="Courier New" w:eastAsia="Times New Roman" w:hAnsi="Courier New" w:cs="Courier New"/>
+          <w:sz w:val="20"/>
+          <w:lang w:eastAsia="de-AT"/>
+        </w:rPr>
+        <w:t>login</w:t>
+      </w:r>
+      <w:proofErr w:type="spellEnd"/>
+      <w:r>
+        <w:rPr>
+          <w:rFonts w:ascii="Courier New" w:eastAsia="Times New Roman" w:hAnsi="Courier New" w:cs="Courier New"/>
+          <w:sz w:val="20"/>
+          <w:lang w:eastAsia="de-AT"/>
+        </w:rPr>
+        <w:t xml:space="preserve"> &lt;</w:t>
+      </w:r>
+      <w:proofErr w:type="spellStart"/>
+      <w:r>
+        <w:rPr>
+          <w:rFonts w:ascii="Courier New" w:eastAsia="Times New Roman" w:hAnsi="Courier New" w:cs="Courier New"/>
+          <w:sz w:val="20"/>
+          <w:lang w:eastAsia="de-AT"/>
+        </w:rPr>
+        <w:t>username</w:t>
+      </w:r>
+      <w:proofErr w:type="spellEnd"/>
+      <w:r>
+        <w:rPr>
+          <w:rFonts w:ascii="Courier New" w:eastAsia="Times New Roman" w:hAnsi="Courier New" w:cs="Courier New"/>
+          <w:sz w:val="20"/>
+          <w:lang w:eastAsia="de-AT"/>
+        </w:rPr>
+        <w:t>&gt; &lt;</w:t>
+      </w:r>
+      <w:proofErr w:type="spellStart"/>
+      <w:r>
+        <w:rPr>
+          <w:rFonts w:ascii="Courier New" w:eastAsia="Times New Roman" w:hAnsi="Courier New" w:cs="Courier New"/>
+          <w:sz w:val="20"/>
+          <w:lang w:eastAsia="de-AT"/>
+        </w:rPr>
+        <w:t>password</w:t>
+      </w:r>
+      <w:proofErr w:type="spellEnd"/>
+      <w:r>
+        <w:rPr>
+          <w:rFonts w:ascii="Courier New" w:eastAsia="Times New Roman" w:hAnsi="Courier New" w:cs="Courier New"/>
+          <w:sz w:val="20"/>
+          <w:lang w:eastAsia="de-AT"/>
+        </w:rPr>
+        <w:t>&gt;</w:t>
       </w:r>
       <w:r>
         <w:rPr>
@@ -268,7 +423,27 @@
           <w:szCs w:val="24"/>
           <w:lang w:eastAsia="de-AT"/>
         </w:rPr>
-        <w:t xml:space="preserve">!steps: Auflistung aller Preisstufen </w:t>
+        <w:t>!</w:t>
+      </w:r>
+      <w:proofErr w:type="spellStart"/>
+      <w:r>
+        <w:rPr>
+          <w:rFonts w:ascii="Times New Roman" w:eastAsia="Times New Roman" w:hAnsi="Times New Roman" w:cs="Times New Roman"/>
+          <w:sz w:val="24"/>
+          <w:szCs w:val="24"/>
+          <w:lang w:eastAsia="de-AT"/>
+        </w:rPr>
+        <w:t>steps</w:t>
+      </w:r>
+      <w:proofErr w:type="spellEnd"/>
+      <w:r>
+        <w:rPr>
+          <w:rFonts w:ascii="Times New Roman" w:eastAsia="Times New Roman" w:hAnsi="Times New Roman" w:cs="Times New Roman"/>
+          <w:sz w:val="24"/>
+          <w:szCs w:val="24"/>
+          <w:lang w:eastAsia="de-AT"/>
+        </w:rPr>
+        <w:t xml:space="preserve">: Auflistung aller Preisstufen </w:t>
       </w:r>
       <w:r>
         <w:rPr>
@@ -312,8 +487,72 @@
           <w:sz w:val="20"/>
           <w:lang w:val="en-US" w:eastAsia="de-AT"/>
         </w:rPr>
-        <w:t xml:space="preserve"> &lt;startPrice&gt; &lt;endPrice&gt; &lt;fixedPrice&gt; &lt;variablePricePercent</w:t>
-      </w:r>
+        <w:t xml:space="preserve"> &lt;</w:t>
+      </w:r>
+      <w:proofErr w:type="spellStart"/>
+      <w:r>
+        <w:rPr>
+          <w:rFonts w:ascii="Courier New" w:eastAsia="Times New Roman" w:hAnsi="Courier New" w:cs="Courier New"/>
+          <w:sz w:val="20"/>
+          <w:lang w:val="en-US" w:eastAsia="de-AT"/>
+        </w:rPr>
+        <w:t>startPrice</w:t>
+      </w:r>
+      <w:proofErr w:type="spellEnd"/>
+      <w:r>
+        <w:rPr>
+          <w:rFonts w:ascii="Courier New" w:eastAsia="Times New Roman" w:hAnsi="Courier New" w:cs="Courier New"/>
+          <w:sz w:val="20"/>
+          <w:lang w:val="en-US" w:eastAsia="de-AT"/>
+        </w:rPr>
+        <w:t>&gt; &lt;</w:t>
+      </w:r>
+      <w:proofErr w:type="spellStart"/>
+      <w:r>
+        <w:rPr>
+          <w:rFonts w:ascii="Courier New" w:eastAsia="Times New Roman" w:hAnsi="Courier New" w:cs="Courier New"/>
+          <w:sz w:val="20"/>
+          <w:lang w:val="en-US" w:eastAsia="de-AT"/>
+        </w:rPr>
+        <w:t>endPrice</w:t>
+      </w:r>
+      <w:proofErr w:type="spellEnd"/>
+      <w:r>
+        <w:rPr>
+          <w:rFonts w:ascii="Courier New" w:eastAsia="Times New Roman" w:hAnsi="Courier New" w:cs="Courier New"/>
+          <w:sz w:val="20"/>
+          <w:lang w:val="en-US" w:eastAsia="de-AT"/>
+        </w:rPr>
+        <w:t>&gt; &lt;</w:t>
+      </w:r>
+      <w:proofErr w:type="spellStart"/>
+      <w:r>
+        <w:rPr>
+          <w:rFonts w:ascii="Courier New" w:eastAsia="Times New Roman" w:hAnsi="Courier New" w:cs="Courier New"/>
+          <w:sz w:val="20"/>
+          <w:lang w:val="en-US" w:eastAsia="de-AT"/>
+        </w:rPr>
+        <w:t>fixedPrice</w:t>
+      </w:r>
+      <w:proofErr w:type="spellEnd"/>
+      <w:r>
+        <w:rPr>
+          <w:rFonts w:ascii="Courier New" w:eastAsia="Times New Roman" w:hAnsi="Courier New" w:cs="Courier New"/>
+          <w:sz w:val="20"/>
+          <w:lang w:val="en-US" w:eastAsia="de-AT"/>
+        </w:rPr>
+        <w:t>&gt; &lt;</w:t>
+      </w:r>
+      <w:proofErr w:type="spellStart"/>
+      <w:r>
+        <w:rPr>
+          <w:rFonts w:ascii="Courier New" w:eastAsia="Times New Roman" w:hAnsi="Courier New" w:cs="Courier New"/>
+          <w:sz w:val="20"/>
+          <w:lang w:val="en-US" w:eastAsia="de-AT"/>
+        </w:rPr>
+        <w:t>variablePricePercent</w:t>
+      </w:r>
+      <w:proofErr w:type="spellEnd"/>
       <w:r>
         <w:rPr>
           <w:rFonts w:ascii="Times New Roman" w:eastAsia="Times New Roman" w:hAnsi="Times New Roman" w:cs="Times New Roman"/>
@@ -356,7 +595,61 @@
           <w:sz w:val="20"/>
           <w:lang w:eastAsia="de-AT"/>
         </w:rPr>
-        <w:t>!removeStep &lt;startPrice&gt; &lt;endPrice&gt;</w:t>
+        <w:t>!</w:t>
+      </w:r>
+      <w:proofErr w:type="spellStart"/>
+      <w:r>
+        <w:rPr>
+          <w:rFonts w:ascii="Courier New" w:eastAsia="Times New Roman" w:hAnsi="Courier New" w:cs="Courier New"/>
+          <w:sz w:val="20"/>
+          <w:lang w:eastAsia="de-AT"/>
+        </w:rPr>
+        <w:t>removeStep</w:t>
+      </w:r>
+      <w:proofErr w:type="spellEnd"/>
+      <w:r>
+        <w:rPr>
+          <w:rFonts w:ascii="Courier New" w:eastAsia="Times New Roman" w:hAnsi="Courier New" w:cs="Courier New"/>
+          <w:sz w:val="20"/>
+          <w:lang w:eastAsia="de-AT"/>
+        </w:rPr>
+        <w:t xml:space="preserve"> &lt;</w:t>
+      </w:r>
+      <w:proofErr w:type="spellStart"/>
+      <w:r>
+        <w:rPr>
+          <w:rFonts w:ascii="Courier New" w:eastAsia="Times New Roman" w:hAnsi="Courier New" w:cs="Courier New"/>
+          <w:sz w:val="20"/>
+          <w:lang w:eastAsia="de-AT"/>
+        </w:rPr>
+        <w:t>startPrice</w:t>
+      </w:r>
+      <w:proofErr w:type="spellEnd"/>
+      <w:r>
+        <w:rPr>
+          <w:rFonts w:ascii="Courier New" w:eastAsia="Times New Roman" w:hAnsi="Courier New" w:cs="Courier New"/>
+          <w:sz w:val="20"/>
+          <w:lang w:eastAsia="de-AT"/>
+        </w:rPr>
+        <w:t>&gt; &lt;</w:t>
+      </w:r>
+      <w:proofErr w:type="spellStart"/>
+      <w:r>
+        <w:rPr>
+          <w:rFonts w:ascii="Courier New" w:eastAsia="Times New Roman" w:hAnsi="Courier New" w:cs="Courier New"/>
+          <w:sz w:val="20"/>
+          <w:lang w:eastAsia="de-AT"/>
+        </w:rPr>
+        <w:t>endPrice</w:t>
+      </w:r>
+      <w:proofErr w:type="spellEnd"/>
+      <w:r>
+        <w:rPr>
+          <w:rFonts w:ascii="Courier New" w:eastAsia="Times New Roman" w:hAnsi="Courier New" w:cs="Courier New"/>
+          <w:sz w:val="20"/>
+          <w:lang w:eastAsia="de-AT"/>
+        </w:rPr>
+        <w:t>&gt;</w:t>
       </w:r>
       <w:r>
         <w:rPr>
@@ -416,9 +709,27 @@
         <w:rPr>
           <w:rFonts w:ascii="Courier New" w:eastAsia="Times New Roman" w:hAnsi="Courier New" w:cs="Courier New"/>
           <w:sz w:val="20"/>
-          <w:lang w:val="en-US" w:eastAsia="de-AT"/>
-        </w:rPr>
-        <w:t>!bill &lt;userName&gt;:</w:t>
+          <w:lang w:eastAsia="de-AT"/>
+        </w:rPr>
+        <w:t>!bill &lt;</w:t>
+      </w:r>
+      <w:proofErr w:type="spellStart"/>
+      <w:r>
+        <w:rPr>
+          <w:rFonts w:ascii="Courier New" w:eastAsia="Times New Roman" w:hAnsi="Courier New" w:cs="Courier New"/>
+          <w:sz w:val="20"/>
+          <w:lang w:eastAsia="de-AT"/>
+        </w:rPr>
+        <w:t>userName</w:t>
+      </w:r>
+      <w:proofErr w:type="spellEnd"/>
+      <w:r>
+        <w:rPr>
+          <w:rFonts w:ascii="Courier New" w:eastAsia="Times New Roman" w:hAnsi="Courier New" w:cs="Courier New"/>
+          <w:sz w:val="20"/>
+          <w:lang w:eastAsia="de-AT"/>
+        </w:rPr>
+        <w:t>&gt;:</w:t>
       </w:r>
       <w:r>
         <w:rPr>
@@ -446,7 +757,27 @@
           <w:szCs w:val="24"/>
           <w:lang w:eastAsia="de-AT"/>
         </w:rPr>
-        <w:t xml:space="preserve"> Zusätzlich werden die Auktions Abgaben angegeben, welche mittels der Abgabeliste ermittelt wird.</w:t>
+        <w:t xml:space="preserve"> Zusätzlich werden die </w:t>
+      </w:r>
+      <w:proofErr w:type="spellStart"/>
+      <w:r>
+        <w:rPr>
+          <w:rFonts w:ascii="Times New Roman" w:eastAsia="Times New Roman" w:hAnsi="Times New Roman" w:cs="Times New Roman"/>
+          <w:sz w:val="24"/>
+          <w:szCs w:val="24"/>
+          <w:lang w:eastAsia="de-AT"/>
+        </w:rPr>
+        <w:t>Auktions</w:t>
+      </w:r>
+      <w:proofErr w:type="spellEnd"/>
+      <w:r>
+        <w:rPr>
+          <w:rFonts w:ascii="Times New Roman" w:eastAsia="Times New Roman" w:hAnsi="Times New Roman" w:cs="Times New Roman"/>
+          <w:sz w:val="24"/>
+          <w:szCs w:val="24"/>
+          <w:lang w:eastAsia="de-AT"/>
+        </w:rPr>
+        <w:t xml:space="preserve"> Abgaben angegeben, welche mittels der Abgabeliste ermittelt wird.</w:t>
       </w:r>
       <w:r>
         <w:rPr>
@@ -481,8 +812,18 @@
           <w:sz w:val="20"/>
           <w:lang w:eastAsia="de-AT"/>
         </w:rPr>
-        <w:t>!logout</w:t>
-      </w:r>
+        <w:t>!</w:t>
+      </w:r>
+      <w:proofErr w:type="spellStart"/>
+      <w:r>
+        <w:rPr>
+          <w:rFonts w:ascii="Courier New" w:eastAsia="Times New Roman" w:hAnsi="Courier New" w:cs="Courier New"/>
+          <w:sz w:val="20"/>
+          <w:lang w:eastAsia="de-AT"/>
+        </w:rPr>
+        <w:t>logout</w:t>
+      </w:r>
+      <w:proofErr w:type="spellEnd"/>
       <w:r>
         <w:rPr>
           <w:rFonts w:ascii="Times New Roman" w:eastAsia="Times New Roman" w:hAnsi="Times New Roman" w:cs="Times New Roman"/>
@@ -508,7 +849,87 @@
           <w:szCs w:val="24"/>
           <w:lang w:eastAsia="de-AT"/>
         </w:rPr>
-        <w:t>Um auf Befehle, wie ‚bill‘ zugreifen zu können, muss sich der Managment Client User wieder über das BillingServiceSecure remote Object mit den Befehl ‚login‘ Verbinden.</w:t>
+        <w:t xml:space="preserve">Um auf Befehle, wie ‚bill‘ zugreifen zu können, muss sich der </w:t>
+      </w:r>
+      <w:proofErr w:type="spellStart"/>
+      <w:r>
+        <w:rPr>
+          <w:rFonts w:ascii="Times New Roman" w:eastAsia="Times New Roman" w:hAnsi="Times New Roman" w:cs="Times New Roman"/>
+          <w:sz w:val="24"/>
+          <w:szCs w:val="24"/>
+          <w:lang w:eastAsia="de-AT"/>
+        </w:rPr>
+        <w:t>Managment</w:t>
+      </w:r>
+      <w:proofErr w:type="spellEnd"/>
+      <w:r>
+        <w:rPr>
+          <w:rFonts w:ascii="Times New Roman" w:eastAsia="Times New Roman" w:hAnsi="Times New Roman" w:cs="Times New Roman"/>
+          <w:sz w:val="24"/>
+          <w:szCs w:val="24"/>
+          <w:lang w:eastAsia="de-AT"/>
+        </w:rPr>
+        <w:t xml:space="preserve"> Client User wieder über das </w:t>
+      </w:r>
+      <w:proofErr w:type="spellStart"/>
+      <w:r>
+        <w:rPr>
+          <w:rFonts w:ascii="Times New Roman" w:eastAsia="Times New Roman" w:hAnsi="Times New Roman" w:cs="Times New Roman"/>
+          <w:sz w:val="24"/>
+          <w:szCs w:val="24"/>
+          <w:lang w:eastAsia="de-AT"/>
+        </w:rPr>
+        <w:t>BillingServiceSecure</w:t>
+      </w:r>
+      <w:proofErr w:type="spellEnd"/>
+      <w:r>
+        <w:rPr>
+          <w:rFonts w:ascii="Times New Roman" w:eastAsia="Times New Roman" w:hAnsi="Times New Roman" w:cs="Times New Roman"/>
+          <w:sz w:val="24"/>
+          <w:szCs w:val="24"/>
+          <w:lang w:eastAsia="de-AT"/>
+        </w:rPr>
+        <w:t xml:space="preserve"> remote </w:t>
+      </w:r>
+      <w:proofErr w:type="spellStart"/>
+      <w:r>
+        <w:rPr>
+          <w:rFonts w:ascii="Times New Roman" w:eastAsia="Times New Roman" w:hAnsi="Times New Roman" w:cs="Times New Roman"/>
+          <w:sz w:val="24"/>
+          <w:szCs w:val="24"/>
+          <w:lang w:eastAsia="de-AT"/>
+        </w:rPr>
+        <w:t>Object</w:t>
+      </w:r>
+      <w:proofErr w:type="spellEnd"/>
+      <w:r>
+        <w:rPr>
+          <w:rFonts w:ascii="Times New Roman" w:eastAsia="Times New Roman" w:hAnsi="Times New Roman" w:cs="Times New Roman"/>
+          <w:sz w:val="24"/>
+          <w:szCs w:val="24"/>
+          <w:lang w:eastAsia="de-AT"/>
+        </w:rPr>
+        <w:t xml:space="preserve"> mit den Befehl ‚</w:t>
+      </w:r>
+      <w:proofErr w:type="spellStart"/>
+      <w:r>
+        <w:rPr>
+          <w:rFonts w:ascii="Times New Roman" w:eastAsia="Times New Roman" w:hAnsi="Times New Roman" w:cs="Times New Roman"/>
+          <w:sz w:val="24"/>
+          <w:szCs w:val="24"/>
+          <w:lang w:eastAsia="de-AT"/>
+        </w:rPr>
+        <w:t>login</w:t>
+      </w:r>
+      <w:proofErr w:type="spellEnd"/>
+      <w:r>
+        <w:rPr>
+          <w:rFonts w:ascii="Times New Roman" w:eastAsia="Times New Roman" w:hAnsi="Times New Roman" w:cs="Times New Roman"/>
+          <w:sz w:val="24"/>
+          <w:szCs w:val="24"/>
+          <w:lang w:eastAsia="de-AT"/>
+        </w:rPr>
+        <w:t>‘ Verbinden.</w:t>
       </w:r>
     </w:p>
     <w:p>
@@ -518,7 +939,7 @@
           <w:rFonts w:ascii="Times New Roman" w:eastAsia="Times New Roman" w:hAnsi="Times New Roman" w:cs="Times New Roman"/>
           <w:sz w:val="24"/>
           <w:szCs w:val="24"/>
-          <w:lang w:val="en-US" w:eastAsia="de-AT"/>
+          <w:lang w:eastAsia="de-AT"/>
         </w:rPr>
       </w:pPr>
     </w:p>
@@ -544,6 +965,7 @@
         </w:rPr>
         <w:t xml:space="preserve">Befehle um mit den </w:t>
       </w:r>
+      <w:proofErr w:type="spellStart"/>
       <w:r>
         <w:rPr>
           <w:rFonts w:ascii="Times New Roman" w:eastAsia="Times New Roman" w:hAnsi="Times New Roman" w:cs="Times New Roman"/>
@@ -552,8 +974,9 @@
           <w:u w:val="single"/>
           <w:lang w:eastAsia="de-AT"/>
         </w:rPr>
-        <w:t>Analytics Server</w:t>
-      </w:r>
+        <w:t>Analytics</w:t>
+      </w:r>
+      <w:proofErr w:type="spellEnd"/>
       <w:r>
         <w:rPr>
           <w:rFonts w:ascii="Times New Roman" w:eastAsia="Times New Roman" w:hAnsi="Times New Roman" w:cs="Times New Roman"/>
@@ -562,7 +985,39 @@
           <w:u w:val="single"/>
           <w:lang w:eastAsia="de-AT"/>
         </w:rPr>
-        <w:t xml:space="preserve"> zu aggieren:</w:t>
+        <w:t xml:space="preserve"> Server</w:t>
+      </w:r>
+      <w:r>
+        <w:rPr>
+          <w:rFonts w:ascii="Times New Roman" w:eastAsia="Times New Roman" w:hAnsi="Times New Roman" w:cs="Times New Roman"/>
+          <w:sz w:val="24"/>
+          <w:szCs w:val="24"/>
+          <w:u w:val="single"/>
+          <w:lang w:eastAsia="de-AT"/>
+        </w:rPr>
+        <w:t xml:space="preserve"> zu </w:t>
+      </w:r>
+      <w:proofErr w:type="spellStart"/>
+      <w:r>
+        <w:rPr>
+          <w:rFonts w:ascii="Times New Roman" w:eastAsia="Times New Roman" w:hAnsi="Times New Roman" w:cs="Times New Roman"/>
+          <w:sz w:val="24"/>
+          <w:szCs w:val="24"/>
+          <w:u w:val="single"/>
+          <w:lang w:eastAsia="de-AT"/>
+        </w:rPr>
+        <w:t>aggieren</w:t>
+      </w:r>
+      <w:proofErr w:type="spellEnd"/>
+      <w:r>
+        <w:rPr>
+          <w:rFonts w:ascii="Times New Roman" w:eastAsia="Times New Roman" w:hAnsi="Times New Roman" w:cs="Times New Roman"/>
+          <w:sz w:val="24"/>
+          <w:szCs w:val="24"/>
+          <w:u w:val="single"/>
+          <w:lang w:eastAsia="de-AT"/>
+        </w:rPr>
+        <w:t>:</w:t>
       </w:r>
     </w:p>
     <w:p>
@@ -586,7 +1041,43 @@
           <w:sz w:val="20"/>
           <w:lang w:eastAsia="de-AT"/>
         </w:rPr>
-        <w:t>!subscribe &lt;filterRegex&gt;</w:t>
+        <w:t>!</w:t>
+      </w:r>
+      <w:proofErr w:type="spellStart"/>
+      <w:r>
+        <w:rPr>
+          <w:rFonts w:ascii="Courier New" w:eastAsia="Times New Roman" w:hAnsi="Courier New" w:cs="Courier New"/>
+          <w:sz w:val="20"/>
+          <w:lang w:eastAsia="de-AT"/>
+        </w:rPr>
+        <w:t>subscribe</w:t>
+      </w:r>
+      <w:proofErr w:type="spellEnd"/>
+      <w:r>
+        <w:rPr>
+          <w:rFonts w:ascii="Courier New" w:eastAsia="Times New Roman" w:hAnsi="Courier New" w:cs="Courier New"/>
+          <w:sz w:val="20"/>
+          <w:lang w:eastAsia="de-AT"/>
+        </w:rPr>
+        <w:t xml:space="preserve"> &lt;</w:t>
+      </w:r>
+      <w:proofErr w:type="spellStart"/>
+      <w:r>
+        <w:rPr>
+          <w:rFonts w:ascii="Courier New" w:eastAsia="Times New Roman" w:hAnsi="Courier New" w:cs="Courier New"/>
+          <w:sz w:val="20"/>
+          <w:lang w:eastAsia="de-AT"/>
+        </w:rPr>
+        <w:t>filterRegex</w:t>
+      </w:r>
+      <w:proofErr w:type="spellEnd"/>
+      <w:r>
+        <w:rPr>
+          <w:rFonts w:ascii="Courier New" w:eastAsia="Times New Roman" w:hAnsi="Courier New" w:cs="Courier New"/>
+          <w:sz w:val="20"/>
+          <w:lang w:eastAsia="de-AT"/>
+        </w:rPr>
+        <w:t>&gt;</w:t>
       </w:r>
       <w:r>
         <w:rPr>
@@ -604,7 +1095,27 @@
           <w:szCs w:val="24"/>
           <w:lang w:eastAsia="de-AT"/>
         </w:rPr>
-        <w:t>.Den Management ein bestimmtes Event abonnieren lassen. Mehrfache Abonnierungen möglich.</w:t>
+        <w:t xml:space="preserve">.Den Management ein bestimmtes Event abonnieren lassen. Mehrfache </w:t>
+      </w:r>
+      <w:proofErr w:type="spellStart"/>
+      <w:r>
+        <w:rPr>
+          <w:rFonts w:ascii="Times New Roman" w:eastAsia="Times New Roman" w:hAnsi="Times New Roman" w:cs="Times New Roman"/>
+          <w:sz w:val="24"/>
+          <w:szCs w:val="24"/>
+          <w:lang w:eastAsia="de-AT"/>
+        </w:rPr>
+        <w:t>Abonnierungen</w:t>
+      </w:r>
+      <w:proofErr w:type="spellEnd"/>
+      <w:r>
+        <w:rPr>
+          <w:rFonts w:ascii="Times New Roman" w:eastAsia="Times New Roman" w:hAnsi="Times New Roman" w:cs="Times New Roman"/>
+          <w:sz w:val="24"/>
+          <w:szCs w:val="24"/>
+          <w:lang w:eastAsia="de-AT"/>
+        </w:rPr>
+        <w:t xml:space="preserve"> möglich.</w:t>
       </w:r>
       <w:r>
         <w:rPr>
@@ -644,7 +1155,27 @@
           <w:szCs w:val="18"/>
           <w:lang w:val="en-US" w:eastAsia="de-AT"/>
         </w:rPr>
-        <w:t>!subscribe '(USER_.*)|(BID_.*)'</w:t>
+        <w:t>!subscribe '(USER_.*)</w:t>
+      </w:r>
+      <w:proofErr w:type="gramStart"/>
+      <w:r>
+        <w:rPr>
+          <w:rFonts w:ascii="Courier New" w:eastAsia="Times New Roman" w:hAnsi="Courier New" w:cs="Courier New"/>
+          <w:sz w:val="18"/>
+          <w:szCs w:val="18"/>
+          <w:lang w:val="en-US" w:eastAsia="de-AT"/>
+        </w:rPr>
+        <w:t>|(</w:t>
+      </w:r>
+      <w:proofErr w:type="gramEnd"/>
+      <w:r>
+        <w:rPr>
+          <w:rFonts w:ascii="Courier New" w:eastAsia="Times New Roman" w:hAnsi="Courier New" w:cs="Courier New"/>
+          <w:sz w:val="18"/>
+          <w:szCs w:val="18"/>
+          <w:lang w:val="en-US" w:eastAsia="de-AT"/>
+        </w:rPr>
+        <w:t>BID_.*)'</w:t>
       </w:r>
       <w:r>
         <w:rPr>
@@ -678,7 +1209,43 @@
           <w:sz w:val="20"/>
           <w:lang w:eastAsia="de-AT"/>
         </w:rPr>
-        <w:t>!unsubscribe &lt;subscriptionID&gt;</w:t>
+        <w:t>!</w:t>
+      </w:r>
+      <w:proofErr w:type="spellStart"/>
+      <w:r>
+        <w:rPr>
+          <w:rFonts w:ascii="Courier New" w:eastAsia="Times New Roman" w:hAnsi="Courier New" w:cs="Courier New"/>
+          <w:sz w:val="20"/>
+          <w:lang w:eastAsia="de-AT"/>
+        </w:rPr>
+        <w:t>unsubscribe</w:t>
+      </w:r>
+      <w:proofErr w:type="spellEnd"/>
+      <w:r>
+        <w:rPr>
+          <w:rFonts w:ascii="Courier New" w:eastAsia="Times New Roman" w:hAnsi="Courier New" w:cs="Courier New"/>
+          <w:sz w:val="20"/>
+          <w:lang w:eastAsia="de-AT"/>
+        </w:rPr>
+        <w:t xml:space="preserve"> &lt;</w:t>
+      </w:r>
+      <w:proofErr w:type="spellStart"/>
+      <w:r>
+        <w:rPr>
+          <w:rFonts w:ascii="Courier New" w:eastAsia="Times New Roman" w:hAnsi="Courier New" w:cs="Courier New"/>
+          <w:sz w:val="20"/>
+          <w:lang w:eastAsia="de-AT"/>
+        </w:rPr>
+        <w:t>subscriptionID</w:t>
+      </w:r>
+      <w:proofErr w:type="spellEnd"/>
+      <w:r>
+        <w:rPr>
+          <w:rFonts w:ascii="Courier New" w:eastAsia="Times New Roman" w:hAnsi="Courier New" w:cs="Courier New"/>
+          <w:sz w:val="20"/>
+          <w:lang w:eastAsia="de-AT"/>
+        </w:rPr>
+        <w:t>&gt;</w:t>
       </w:r>
       <w:r>
         <w:rPr>
@@ -696,16 +1263,56 @@
           <w:szCs w:val="24"/>
           <w:lang w:eastAsia="de-AT"/>
         </w:rPr>
-        <w:t>Eine Abonnierung eines E</w:t>
-      </w:r>
-      <w:r>
-        <w:rPr>
-          <w:rFonts w:ascii="Times New Roman" w:eastAsia="Times New Roman" w:hAnsi="Times New Roman" w:cs="Times New Roman"/>
-          <w:sz w:val="24"/>
-          <w:szCs w:val="24"/>
-          <w:lang w:eastAsia="de-AT"/>
-        </w:rPr>
-        <w:t>vents mittls ID wieder abmelden.</w:t>
+        <w:t xml:space="preserve">Eine </w:t>
+      </w:r>
+      <w:proofErr w:type="spellStart"/>
+      <w:r>
+        <w:rPr>
+          <w:rFonts w:ascii="Times New Roman" w:eastAsia="Times New Roman" w:hAnsi="Times New Roman" w:cs="Times New Roman"/>
+          <w:sz w:val="24"/>
+          <w:szCs w:val="24"/>
+          <w:lang w:eastAsia="de-AT"/>
+        </w:rPr>
+        <w:t>Abonnierung</w:t>
+      </w:r>
+      <w:proofErr w:type="spellEnd"/>
+      <w:r>
+        <w:rPr>
+          <w:rFonts w:ascii="Times New Roman" w:eastAsia="Times New Roman" w:hAnsi="Times New Roman" w:cs="Times New Roman"/>
+          <w:sz w:val="24"/>
+          <w:szCs w:val="24"/>
+          <w:lang w:eastAsia="de-AT"/>
+        </w:rPr>
+        <w:t xml:space="preserve"> eines E</w:t>
+      </w:r>
+      <w:r>
+        <w:rPr>
+          <w:rFonts w:ascii="Times New Roman" w:eastAsia="Times New Roman" w:hAnsi="Times New Roman" w:cs="Times New Roman"/>
+          <w:sz w:val="24"/>
+          <w:szCs w:val="24"/>
+          <w:lang w:eastAsia="de-AT"/>
+        </w:rPr>
+        <w:t xml:space="preserve">vents </w:t>
+      </w:r>
+      <w:proofErr w:type="spellStart"/>
+      <w:r>
+        <w:rPr>
+          <w:rFonts w:ascii="Times New Roman" w:eastAsia="Times New Roman" w:hAnsi="Times New Roman" w:cs="Times New Roman"/>
+          <w:sz w:val="24"/>
+          <w:szCs w:val="24"/>
+          <w:lang w:eastAsia="de-AT"/>
+        </w:rPr>
+        <w:t>mittls</w:t>
+      </w:r>
+      <w:proofErr w:type="spellEnd"/>
+      <w:r>
+        <w:rPr>
+          <w:rFonts w:ascii="Times New Roman" w:eastAsia="Times New Roman" w:hAnsi="Times New Roman" w:cs="Times New Roman"/>
+          <w:sz w:val="24"/>
+          <w:szCs w:val="24"/>
+          <w:lang w:eastAsia="de-AT"/>
+        </w:rPr>
+        <w:t xml:space="preserve"> ID wieder abmelden.</w:t>
       </w:r>
     </w:p>
     <w:p>
@@ -753,7 +1360,27 @@
           <w:szCs w:val="24"/>
           <w:lang w:eastAsia="de-AT"/>
         </w:rPr>
-        <w:t xml:space="preserve"> werden geprüft. Bei unbekannten Befehlen oder falschen Syntax wird der Client über das UI mit vordefinierten Errormessages verständigt.</w:t>
+        <w:t xml:space="preserve"> werden geprüft. Bei unbekannten Befehlen oder falschen Syntax wird der Client über das UI mit vordefinierten </w:t>
+      </w:r>
+      <w:proofErr w:type="spellStart"/>
+      <w:r>
+        <w:rPr>
+          <w:rFonts w:ascii="Times New Roman" w:eastAsia="Times New Roman" w:hAnsi="Times New Roman" w:cs="Times New Roman"/>
+          <w:sz w:val="24"/>
+          <w:szCs w:val="24"/>
+          <w:lang w:eastAsia="de-AT"/>
+        </w:rPr>
+        <w:t>Errormessages</w:t>
+      </w:r>
+      <w:proofErr w:type="spellEnd"/>
+      <w:r>
+        <w:rPr>
+          <w:rFonts w:ascii="Times New Roman" w:eastAsia="Times New Roman" w:hAnsi="Times New Roman" w:cs="Times New Roman"/>
+          <w:sz w:val="24"/>
+          <w:szCs w:val="24"/>
+          <w:lang w:eastAsia="de-AT"/>
+        </w:rPr>
+        <w:t xml:space="preserve"> verständigt.</w:t>
       </w:r>
     </w:p>
     <w:p>
@@ -779,7 +1406,7 @@
           <w:sz w:val="24"/>
           <w:szCs w:val="24"/>
           <w:u w:val="single"/>
-          <w:lang w:val="en-US" w:eastAsia="de-AT"/>
+          <w:lang w:eastAsia="de-AT"/>
         </w:rPr>
       </w:pPr>
       <w:r>
@@ -791,7 +1418,7 @@
           <w:sz w:val="24"/>
           <w:szCs w:val="24"/>
           <w:u w:val="single"/>
-          <w:lang w:val="en-US" w:eastAsia="de-AT"/>
+          <w:lang w:eastAsia="de-AT"/>
         </w:rPr>
         <w:lastRenderedPageBreak/>
         <w:t xml:space="preserve">Remote Message Management </w:t>
@@ -812,19 +1439,120 @@
           <w:rFonts w:ascii="Times New Roman" w:eastAsia="Times New Roman" w:hAnsi="Times New Roman" w:cs="Times New Roman"/>
           <w:sz w:val="24"/>
           <w:szCs w:val="24"/>
-          <w:lang w:val="en-US" w:eastAsia="de-AT"/>
-        </w:rPr>
-        <w:t xml:space="preserve">Der Management Client implemetiert die RMI Methode ‚processEvent‘. </w:t>
-      </w:r>
-      <w:r>
-        <w:rPr>
-          <w:rFonts w:ascii="Times New Roman" w:eastAsia="Times New Roman" w:hAnsi="Times New Roman" w:cs="Times New Roman"/>
-          <w:sz w:val="24"/>
-          <w:szCs w:val="24"/>
-          <w:lang w:eastAsia="de-AT"/>
-        </w:rPr>
-        <w:t>Die Methode wird von Analytic Serveraufgerufen, wenn eine bestehente Event-Abonnierung (</w:t>
-      </w:r>
+          <w:lang w:eastAsia="de-AT"/>
+        </w:rPr>
+        <w:t xml:space="preserve">Der Management Client </w:t>
+      </w:r>
+      <w:proofErr w:type="spellStart"/>
+      <w:r>
+        <w:rPr>
+          <w:rFonts w:ascii="Times New Roman" w:eastAsia="Times New Roman" w:hAnsi="Times New Roman" w:cs="Times New Roman"/>
+          <w:sz w:val="24"/>
+          <w:szCs w:val="24"/>
+          <w:lang w:eastAsia="de-AT"/>
+        </w:rPr>
+        <w:t>implemetiert</w:t>
+      </w:r>
+      <w:proofErr w:type="spellEnd"/>
+      <w:r>
+        <w:rPr>
+          <w:rFonts w:ascii="Times New Roman" w:eastAsia="Times New Roman" w:hAnsi="Times New Roman" w:cs="Times New Roman"/>
+          <w:sz w:val="24"/>
+          <w:szCs w:val="24"/>
+          <w:lang w:eastAsia="de-AT"/>
+        </w:rPr>
+        <w:t xml:space="preserve"> die RMI Methode ‚</w:t>
+      </w:r>
+      <w:proofErr w:type="spellStart"/>
+      <w:r>
+        <w:rPr>
+          <w:rFonts w:ascii="Times New Roman" w:eastAsia="Times New Roman" w:hAnsi="Times New Roman" w:cs="Times New Roman"/>
+          <w:sz w:val="24"/>
+          <w:szCs w:val="24"/>
+          <w:lang w:eastAsia="de-AT"/>
+        </w:rPr>
+        <w:t>processEvent</w:t>
+      </w:r>
+      <w:proofErr w:type="spellEnd"/>
+      <w:r>
+        <w:rPr>
+          <w:rFonts w:ascii="Times New Roman" w:eastAsia="Times New Roman" w:hAnsi="Times New Roman" w:cs="Times New Roman"/>
+          <w:sz w:val="24"/>
+          <w:szCs w:val="24"/>
+          <w:lang w:eastAsia="de-AT"/>
+        </w:rPr>
+        <w:t xml:space="preserve">‘. </w:t>
+      </w:r>
+      <w:r>
+        <w:rPr>
+          <w:rFonts w:ascii="Times New Roman" w:eastAsia="Times New Roman" w:hAnsi="Times New Roman" w:cs="Times New Roman"/>
+          <w:sz w:val="24"/>
+          <w:szCs w:val="24"/>
+          <w:lang w:eastAsia="de-AT"/>
+        </w:rPr>
+        <w:t xml:space="preserve">Die Methode wird von </w:t>
+      </w:r>
+      <w:proofErr w:type="spellStart"/>
+      <w:r>
+        <w:rPr>
+          <w:rFonts w:ascii="Times New Roman" w:eastAsia="Times New Roman" w:hAnsi="Times New Roman" w:cs="Times New Roman"/>
+          <w:sz w:val="24"/>
+          <w:szCs w:val="24"/>
+          <w:lang w:eastAsia="de-AT"/>
+        </w:rPr>
+        <w:t>Analytic</w:t>
+      </w:r>
+      <w:proofErr w:type="spellEnd"/>
+      <w:r>
+        <w:rPr>
+          <w:rFonts w:ascii="Times New Roman" w:eastAsia="Times New Roman" w:hAnsi="Times New Roman" w:cs="Times New Roman"/>
+          <w:sz w:val="24"/>
+          <w:szCs w:val="24"/>
+          <w:lang w:eastAsia="de-AT"/>
+        </w:rPr>
+        <w:t xml:space="preserve"> Serveraufgerufen, wenn eine </w:t>
+      </w:r>
+      <w:proofErr w:type="spellStart"/>
+      <w:r>
+        <w:rPr>
+          <w:rFonts w:ascii="Times New Roman" w:eastAsia="Times New Roman" w:hAnsi="Times New Roman" w:cs="Times New Roman"/>
+          <w:sz w:val="24"/>
+          <w:szCs w:val="24"/>
+          <w:lang w:eastAsia="de-AT"/>
+        </w:rPr>
+        <w:t>bestehente</w:t>
+      </w:r>
+      <w:proofErr w:type="spellEnd"/>
+      <w:r>
+        <w:rPr>
+          <w:rFonts w:ascii="Times New Roman" w:eastAsia="Times New Roman" w:hAnsi="Times New Roman" w:cs="Times New Roman"/>
+          <w:sz w:val="24"/>
+          <w:szCs w:val="24"/>
+          <w:lang w:eastAsia="de-AT"/>
+        </w:rPr>
+        <w:t xml:space="preserve"> Event-</w:t>
+      </w:r>
+      <w:proofErr w:type="spellStart"/>
+      <w:r>
+        <w:rPr>
+          <w:rFonts w:ascii="Times New Roman" w:eastAsia="Times New Roman" w:hAnsi="Times New Roman" w:cs="Times New Roman"/>
+          <w:sz w:val="24"/>
+          <w:szCs w:val="24"/>
+          <w:lang w:eastAsia="de-AT"/>
+        </w:rPr>
+        <w:t>Abonnierung</w:t>
+      </w:r>
+      <w:proofErr w:type="spellEnd"/>
+      <w:r>
+        <w:rPr>
+          <w:rFonts w:ascii="Times New Roman" w:eastAsia="Times New Roman" w:hAnsi="Times New Roman" w:cs="Times New Roman"/>
+          <w:sz w:val="24"/>
+          <w:szCs w:val="24"/>
+          <w:lang w:eastAsia="de-AT"/>
+        </w:rPr>
+        <w:t xml:space="preserve"> (</w:t>
+      </w:r>
+      <w:proofErr w:type="spellStart"/>
       <w:r>
         <w:rPr>
           <w:rFonts w:ascii="Times New Roman" w:eastAsia="Times New Roman" w:hAnsi="Times New Roman" w:cs="Times New Roman"/>
@@ -834,6 +1562,7 @@
         </w:rPr>
         <w:t>subscription</w:t>
       </w:r>
+      <w:proofErr w:type="spellEnd"/>
       <w:r>
         <w:rPr>
           <w:rFonts w:ascii="Times New Roman" w:eastAsia="Times New Roman" w:hAnsi="Times New Roman" w:cs="Times New Roman"/>
@@ -937,7 +1666,51 @@
           <w:u w:val="single"/>
           <w:lang w:eastAsia="de-AT"/>
         </w:rPr>
-        <w:t>Dadurch ergeben sich folgende Befehle, um die Moduse zu wählen bzw. zu aggiren:</w:t>
+        <w:t xml:space="preserve">Dadurch ergeben sich folgende Befehle, um die </w:t>
+      </w:r>
+      <w:proofErr w:type="spellStart"/>
+      <w:r>
+        <w:rPr>
+          <w:rFonts w:ascii="Times New Roman" w:eastAsia="Times New Roman" w:hAnsi="Times New Roman" w:cs="Times New Roman"/>
+          <w:sz w:val="24"/>
+          <w:szCs w:val="24"/>
+          <w:u w:val="single"/>
+          <w:lang w:eastAsia="de-AT"/>
+        </w:rPr>
+        <w:t>Moduse</w:t>
+      </w:r>
+      <w:proofErr w:type="spellEnd"/>
+      <w:r>
+        <w:rPr>
+          <w:rFonts w:ascii="Times New Roman" w:eastAsia="Times New Roman" w:hAnsi="Times New Roman" w:cs="Times New Roman"/>
+          <w:sz w:val="24"/>
+          <w:szCs w:val="24"/>
+          <w:u w:val="single"/>
+          <w:lang w:eastAsia="de-AT"/>
+        </w:rPr>
+        <w:t xml:space="preserve"> zu wählen bzw. zu </w:t>
+      </w:r>
+      <w:proofErr w:type="spellStart"/>
+      <w:r>
+        <w:rPr>
+          <w:rFonts w:ascii="Times New Roman" w:eastAsia="Times New Roman" w:hAnsi="Times New Roman" w:cs="Times New Roman"/>
+          <w:sz w:val="24"/>
+          <w:szCs w:val="24"/>
+          <w:u w:val="single"/>
+          <w:lang w:eastAsia="de-AT"/>
+        </w:rPr>
+        <w:t>aggiren</w:t>
+      </w:r>
+      <w:proofErr w:type="spellEnd"/>
+      <w:r>
+        <w:rPr>
+          <w:rFonts w:ascii="Times New Roman" w:eastAsia="Times New Roman" w:hAnsi="Times New Roman" w:cs="Times New Roman"/>
+          <w:sz w:val="24"/>
+          <w:szCs w:val="24"/>
+          <w:u w:val="single"/>
+          <w:lang w:eastAsia="de-AT"/>
+        </w:rPr>
+        <w:t>:</w:t>
       </w:r>
     </w:p>
     <w:p>
@@ -962,7 +1735,67 @@
           <w:szCs w:val="24"/>
           <w:lang w:eastAsia="de-AT"/>
         </w:rPr>
-        <w:t>!auto: Events werden automatisch, sofort ausgegeben. (none default)</w:t>
+        <w:t>!</w:t>
+      </w:r>
+      <w:proofErr w:type="spellStart"/>
+      <w:r>
+        <w:rPr>
+          <w:rFonts w:ascii="Times New Roman" w:eastAsia="Times New Roman" w:hAnsi="Times New Roman" w:cs="Times New Roman"/>
+          <w:sz w:val="24"/>
+          <w:szCs w:val="24"/>
+          <w:lang w:eastAsia="de-AT"/>
+        </w:rPr>
+        <w:t>auto</w:t>
+      </w:r>
+      <w:proofErr w:type="spellEnd"/>
+      <w:r>
+        <w:rPr>
+          <w:rFonts w:ascii="Times New Roman" w:eastAsia="Times New Roman" w:hAnsi="Times New Roman" w:cs="Times New Roman"/>
+          <w:sz w:val="24"/>
+          <w:szCs w:val="24"/>
+          <w:lang w:eastAsia="de-AT"/>
+        </w:rPr>
+        <w:t>: Events werden automatisch, sofort ausgegeben. (</w:t>
+      </w:r>
+      <w:proofErr w:type="spellStart"/>
+      <w:r>
+        <w:rPr>
+          <w:rFonts w:ascii="Times New Roman" w:eastAsia="Times New Roman" w:hAnsi="Times New Roman" w:cs="Times New Roman"/>
+          <w:sz w:val="24"/>
+          <w:szCs w:val="24"/>
+          <w:lang w:eastAsia="de-AT"/>
+        </w:rPr>
+        <w:t>none</w:t>
+      </w:r>
+      <w:proofErr w:type="spellEnd"/>
+      <w:r>
+        <w:rPr>
+          <w:rFonts w:ascii="Times New Roman" w:eastAsia="Times New Roman" w:hAnsi="Times New Roman" w:cs="Times New Roman"/>
+          <w:sz w:val="24"/>
+          <w:szCs w:val="24"/>
+          <w:lang w:eastAsia="de-AT"/>
+        </w:rPr>
+        <w:t xml:space="preserve"> </w:t>
+      </w:r>
+      <w:proofErr w:type="spellStart"/>
+      <w:r>
+        <w:rPr>
+          <w:rFonts w:ascii="Times New Roman" w:eastAsia="Times New Roman" w:hAnsi="Times New Roman" w:cs="Times New Roman"/>
+          <w:sz w:val="24"/>
+          <w:szCs w:val="24"/>
+          <w:lang w:eastAsia="de-AT"/>
+        </w:rPr>
+        <w:t>default</w:t>
+      </w:r>
+      <w:proofErr w:type="spellEnd"/>
+      <w:r>
+        <w:rPr>
+          <w:rFonts w:ascii="Times New Roman" w:eastAsia="Times New Roman" w:hAnsi="Times New Roman" w:cs="Times New Roman"/>
+          <w:sz w:val="24"/>
+          <w:szCs w:val="24"/>
+          <w:lang w:eastAsia="de-AT"/>
+        </w:rPr>
+        <w:t>)</w:t>
       </w:r>
       <w:r>
         <w:rPr>
@@ -996,7 +1829,27 @@
           <w:szCs w:val="24"/>
           <w:lang w:eastAsia="de-AT"/>
         </w:rPr>
-        <w:t>!hide: Events werden nicht ausgegeben und im Hintergrund gespeichert.</w:t>
+        <w:t>!</w:t>
+      </w:r>
+      <w:proofErr w:type="spellStart"/>
+      <w:r>
+        <w:rPr>
+          <w:rFonts w:ascii="Times New Roman" w:eastAsia="Times New Roman" w:hAnsi="Times New Roman" w:cs="Times New Roman"/>
+          <w:sz w:val="24"/>
+          <w:szCs w:val="24"/>
+          <w:lang w:eastAsia="de-AT"/>
+        </w:rPr>
+        <w:t>hide</w:t>
+      </w:r>
+      <w:proofErr w:type="spellEnd"/>
+      <w:r>
+        <w:rPr>
+          <w:rFonts w:ascii="Times New Roman" w:eastAsia="Times New Roman" w:hAnsi="Times New Roman" w:cs="Times New Roman"/>
+          <w:sz w:val="24"/>
+          <w:szCs w:val="24"/>
+          <w:lang w:eastAsia="de-AT"/>
+        </w:rPr>
+        <w:t>: Events werden nicht ausgegeben und im Hintergrund gespeichert.</w:t>
       </w:r>
       <w:r>
         <w:rPr>
@@ -1030,7 +1883,47 @@
           <w:szCs w:val="24"/>
           <w:lang w:eastAsia="de-AT"/>
         </w:rPr>
-        <w:t>!print: Gespeicherte Nachrichten (durch Befehl !hide), werden ausgegeben (Reihenfolge)</w:t>
+        <w:t>!</w:t>
+      </w:r>
+      <w:proofErr w:type="spellStart"/>
+      <w:r>
+        <w:rPr>
+          <w:rFonts w:ascii="Times New Roman" w:eastAsia="Times New Roman" w:hAnsi="Times New Roman" w:cs="Times New Roman"/>
+          <w:sz w:val="24"/>
+          <w:szCs w:val="24"/>
+          <w:lang w:eastAsia="de-AT"/>
+        </w:rPr>
+        <w:t>print</w:t>
+      </w:r>
+      <w:proofErr w:type="spellEnd"/>
+      <w:r>
+        <w:rPr>
+          <w:rFonts w:ascii="Times New Roman" w:eastAsia="Times New Roman" w:hAnsi="Times New Roman" w:cs="Times New Roman"/>
+          <w:sz w:val="24"/>
+          <w:szCs w:val="24"/>
+          <w:lang w:eastAsia="de-AT"/>
+        </w:rPr>
+        <w:t>: Gespeicherte Nachrichten (durch Befehl !</w:t>
+      </w:r>
+      <w:proofErr w:type="spellStart"/>
+      <w:r>
+        <w:rPr>
+          <w:rFonts w:ascii="Times New Roman" w:eastAsia="Times New Roman" w:hAnsi="Times New Roman" w:cs="Times New Roman"/>
+          <w:sz w:val="24"/>
+          <w:szCs w:val="24"/>
+          <w:lang w:eastAsia="de-AT"/>
+        </w:rPr>
+        <w:t>hide</w:t>
+      </w:r>
+      <w:proofErr w:type="spellEnd"/>
+      <w:r>
+        <w:rPr>
+          <w:rFonts w:ascii="Times New Roman" w:eastAsia="Times New Roman" w:hAnsi="Times New Roman" w:cs="Times New Roman"/>
+          <w:sz w:val="24"/>
+          <w:szCs w:val="24"/>
+          <w:lang w:eastAsia="de-AT"/>
+        </w:rPr>
+        <w:t>), werden ausgegeben (Reihenfolge)</w:t>
       </w:r>
     </w:p>
     <w:p>
@@ -1112,10 +2005,61 @@
           <w:rFonts w:ascii="Times New Roman" w:eastAsia="Times New Roman" w:hAnsi="Times New Roman" w:cs="Times New Roman"/>
           <w:sz w:val="24"/>
           <w:szCs w:val="24"/>
+          <w:lang w:eastAsia="de-AT"/>
+        </w:rPr>
+        <w:t xml:space="preserve">Management von gleichen Ausgaben, bei mehreren </w:t>
+      </w:r>
+      <w:proofErr w:type="spellStart"/>
+      <w:r>
+        <w:rPr>
+          <w:rFonts w:ascii="Times New Roman" w:eastAsia="Times New Roman" w:hAnsi="Times New Roman" w:cs="Times New Roman"/>
+          <w:sz w:val="24"/>
+          <w:szCs w:val="24"/>
+          <w:lang w:eastAsia="de-AT"/>
+        </w:rPr>
+        <w:t>Abonneten</w:t>
+      </w:r>
+      <w:proofErr w:type="spellEnd"/>
+      <w:r>
+        <w:rPr>
+          <w:rFonts w:ascii="Times New Roman" w:eastAsia="Times New Roman" w:hAnsi="Times New Roman" w:cs="Times New Roman"/>
+          <w:sz w:val="24"/>
+          <w:szCs w:val="24"/>
+          <w:lang w:eastAsia="de-AT"/>
+        </w:rPr>
+        <w:t xml:space="preserve"> (</w:t>
+      </w:r>
+      <w:proofErr w:type="spellStart"/>
+      <w:r>
+        <w:rPr>
+          <w:rFonts w:ascii="Times New Roman" w:eastAsia="Times New Roman" w:hAnsi="Times New Roman" w:cs="Times New Roman"/>
+          <w:sz w:val="24"/>
+          <w:szCs w:val="24"/>
+          <w:lang w:eastAsia="de-AT"/>
+        </w:rPr>
+        <w:t>subscriptions</w:t>
+      </w:r>
+      <w:proofErr w:type="spellEnd"/>
+      <w:r>
+        <w:rPr>
+          <w:rFonts w:ascii="Times New Roman" w:eastAsia="Times New Roman" w:hAnsi="Times New Roman" w:cs="Times New Roman"/>
+          <w:sz w:val="24"/>
+          <w:szCs w:val="24"/>
+          <w:lang w:eastAsia="de-AT"/>
+        </w:rPr>
+        <w:t xml:space="preserve">). </w:t>
+      </w:r>
+      <w:r>
+        <w:rPr>
+          <w:rFonts w:ascii="Times New Roman" w:eastAsia="Times New Roman" w:hAnsi="Times New Roman" w:cs="Times New Roman"/>
+          <w:sz w:val="24"/>
+          <w:szCs w:val="24"/>
           <w:lang w:val="en-US" w:eastAsia="de-AT"/>
         </w:rPr>
-        <w:t>Management von gleichen Ausgaben, bei mehreren Abonneten (</w:t>
-      </w:r>
+        <w:t xml:space="preserve">Server </w:t>
+      </w:r>
+      <w:proofErr w:type="spellStart"/>
+      <w:proofErr w:type="gramStart"/>
       <w:r>
         <w:rPr>
           <w:rFonts w:ascii="Times New Roman" w:eastAsia="Times New Roman" w:hAnsi="Times New Roman" w:cs="Times New Roman"/>
@@ -1123,8 +2067,10 @@
           <w:szCs w:val="24"/>
           <w:lang w:val="en-US" w:eastAsia="de-AT"/>
         </w:rPr>
-        <w:t>subscriptions</w:t>
-      </w:r>
+        <w:t>oder</w:t>
+      </w:r>
+      <w:proofErr w:type="spellEnd"/>
+      <w:proofErr w:type="gramEnd"/>
       <w:r>
         <w:rPr>
           <w:rFonts w:ascii="Times New Roman" w:eastAsia="Times New Roman" w:hAnsi="Times New Roman" w:cs="Times New Roman"/>
@@ -1132,8 +2078,9 @@
           <w:szCs w:val="24"/>
           <w:lang w:val="en-US" w:eastAsia="de-AT"/>
         </w:rPr>
-        <w:t xml:space="preserve">). </w:t>
-      </w:r>
+        <w:t xml:space="preserve"> </w:t>
+      </w:r>
+      <w:proofErr w:type="spellStart"/>
       <w:r>
         <w:rPr>
           <w:rFonts w:ascii="Times New Roman" w:eastAsia="Times New Roman" w:hAnsi="Times New Roman" w:cs="Times New Roman"/>
@@ -1141,7 +2088,17 @@
           <w:szCs w:val="24"/>
           <w:lang w:val="en-US" w:eastAsia="de-AT"/>
         </w:rPr>
-        <w:t>Server oder Clientseitig.</w:t>
+        <w:t>Clientseitig</w:t>
+      </w:r>
+      <w:proofErr w:type="spellEnd"/>
+      <w:r>
+        <w:rPr>
+          <w:rFonts w:ascii="Times New Roman" w:eastAsia="Times New Roman" w:hAnsi="Times New Roman" w:cs="Times New Roman"/>
+          <w:sz w:val="24"/>
+          <w:szCs w:val="24"/>
+          <w:lang w:val="en-US" w:eastAsia="de-AT"/>
+        </w:rPr>
+        <w:t>.</w:t>
       </w:r>
       <w:r>
         <w:rPr>
@@ -1168,6 +2125,7 @@
           <w:lang w:val="en-US" w:eastAsia="de-AT"/>
         </w:rPr>
       </w:pPr>
+      <w:proofErr w:type="spellStart"/>
       <w:r>
         <w:rPr>
           <w:rFonts w:ascii="Times New Roman" w:eastAsia="Times New Roman" w:hAnsi="Times New Roman" w:cs="Times New Roman"/>
@@ -1175,7 +2133,17 @@
           <w:szCs w:val="24"/>
           <w:lang w:val="en-US" w:eastAsia="de-AT"/>
         </w:rPr>
-        <w:t>Implementierung Command Pattern</w:t>
+        <w:t>Implementierung</w:t>
+      </w:r>
+      <w:proofErr w:type="spellEnd"/>
+      <w:r>
+        <w:rPr>
+          <w:rFonts w:ascii="Times New Roman" w:eastAsia="Times New Roman" w:hAnsi="Times New Roman" w:cs="Times New Roman"/>
+          <w:sz w:val="24"/>
+          <w:szCs w:val="24"/>
+          <w:lang w:val="en-US" w:eastAsia="de-AT"/>
+        </w:rPr>
+        <w:t xml:space="preserve"> Command Pattern</w:t>
       </w:r>
       <w:r>
         <w:rPr>
@@ -1202,6 +2170,7 @@
           <w:lang w:val="en-US" w:eastAsia="de-AT"/>
         </w:rPr>
       </w:pPr>
+      <w:proofErr w:type="spellStart"/>
       <w:r>
         <w:rPr>
           <w:rFonts w:ascii="Times New Roman" w:eastAsia="Times New Roman" w:hAnsi="Times New Roman" w:cs="Times New Roman"/>
@@ -1209,33 +2178,49 @@
           <w:szCs w:val="24"/>
           <w:lang w:val="en-US" w:eastAsia="de-AT"/>
         </w:rPr>
-        <w:t>Zweck des TcpConnectors</w:t>
-      </w:r>
+        <w:t>Zweck</w:t>
+      </w:r>
+      <w:proofErr w:type="spellEnd"/>
+      <w:r>
+        <w:rPr>
+          <w:rFonts w:ascii="Times New Roman" w:eastAsia="Times New Roman" w:hAnsi="Times New Roman" w:cs="Times New Roman"/>
+          <w:sz w:val="24"/>
+          <w:szCs w:val="24"/>
+          <w:lang w:val="en-US" w:eastAsia="de-AT"/>
+        </w:rPr>
+        <w:t xml:space="preserve"> des </w:t>
+      </w:r>
+      <w:proofErr w:type="spellStart"/>
+      <w:r>
+        <w:rPr>
+          <w:rFonts w:ascii="Times New Roman" w:eastAsia="Times New Roman" w:hAnsi="Times New Roman" w:cs="Times New Roman"/>
+          <w:sz w:val="24"/>
+          <w:szCs w:val="24"/>
+          <w:lang w:val="en-US" w:eastAsia="de-AT"/>
+        </w:rPr>
+        <w:t>TcpConnectors</w:t>
+      </w:r>
+      <w:proofErr w:type="spellEnd"/>
     </w:p>
     <w:p>
       <w:pPr>
-        <w:pStyle w:val="berschrift2"/>
-        <w:rPr>
-          <w:rFonts w:eastAsia="Times New Roman"/>
-          <w:lang w:eastAsia="de-AT"/>
+        <w:spacing w:before="100" w:beforeAutospacing="1" w:after="100" w:afterAutospacing="1" w:line="240" w:lineRule="auto"/>
+        <w:rPr>
+          <w:rFonts w:ascii="Times New Roman" w:eastAsia="Times New Roman" w:hAnsi="Times New Roman" w:cs="Times New Roman"/>
+          <w:sz w:val="24"/>
+          <w:szCs w:val="24"/>
+          <w:lang w:val="en-US" w:eastAsia="de-AT"/>
         </w:rPr>
       </w:pPr>
     </w:p>
     <w:p>
       <w:pPr>
-        <w:pStyle w:val="berschrift2"/>
+        <w:pStyle w:val="berschrift1"/>
         <w:rPr>
           <w:rFonts w:eastAsia="Times New Roman"/>
           <w:lang w:eastAsia="de-AT"/>
         </w:rPr>
       </w:pPr>
-      <w:r>
-        <w:rPr>
-          <w:rFonts w:eastAsia="Times New Roman"/>
-          <w:lang w:eastAsia="de-AT"/>
-        </w:rPr>
-        <w:t>Ressourcen</w:t>
-      </w:r>
     </w:p>
     <w:p>
       <w:pPr>
@@ -1245,11 +2230,469 @@
       </w:pPr>
     </w:p>
     <w:p>
+      <w:pPr>
+        <w:rPr>
+          <w:lang w:eastAsia="de-AT"/>
+        </w:rPr>
+      </w:pPr>
+    </w:p>
+    <w:p>
+      <w:pPr>
+        <w:rPr>
+          <w:lang w:eastAsia="de-AT"/>
+        </w:rPr>
+      </w:pPr>
+    </w:p>
+    <w:p>
+      <w:pPr>
+        <w:rPr>
+          <w:lang w:eastAsia="de-AT"/>
+        </w:rPr>
+      </w:pPr>
+    </w:p>
+    <w:p>
+      <w:pPr>
+        <w:rPr>
+          <w:lang w:eastAsia="de-AT"/>
+        </w:rPr>
+      </w:pPr>
+    </w:p>
+    <w:p>
+      <w:pPr>
+        <w:pStyle w:val="berschrift1"/>
+        <w:rPr>
+          <w:rFonts w:eastAsia="Times New Roman"/>
+          <w:lang w:eastAsia="de-AT"/>
+        </w:rPr>
+      </w:pPr>
+    </w:p>
+    <w:p>
+      <w:pPr>
+        <w:pStyle w:val="berschrift1"/>
+        <w:rPr>
+          <w:rFonts w:eastAsia="Times New Roman"/>
+          <w:lang w:eastAsia="de-AT"/>
+        </w:rPr>
+      </w:pPr>
+      <w:r>
+        <w:rPr>
+          <w:rFonts w:eastAsia="Times New Roman"/>
+          <w:lang w:eastAsia="de-AT"/>
+        </w:rPr>
+        <w:t>Ergänzung 10.02.2014</w:t>
+      </w:r>
+    </w:p>
+    <w:p>
+      <w:pPr>
+        <w:rPr>
+          <w:lang w:eastAsia="de-AT"/>
+        </w:rPr>
+      </w:pPr>
+    </w:p>
+    <w:p>
+      <w:r>
+        <w:br/>
+        <w:t>-</w:t>
+      </w:r>
+      <w:proofErr w:type="spellStart"/>
+      <w:r>
+        <w:t>BillingServer</w:t>
+      </w:r>
+      <w:proofErr w:type="spellEnd"/>
+      <w:r>
+        <w:t xml:space="preserve"> fehlt  eine </w:t>
+      </w:r>
+      <w:proofErr w:type="spellStart"/>
+      <w:r>
+        <w:t>logout</w:t>
+      </w:r>
+      <w:proofErr w:type="spellEnd"/>
+      <w:r>
+        <w:t xml:space="preserve"> Methode. Ist nötig, da der </w:t>
+      </w:r>
+      <w:proofErr w:type="spellStart"/>
+      <w:r>
+        <w:t>ManagmentCLient</w:t>
+      </w:r>
+      <w:proofErr w:type="spellEnd"/>
+      <w:r>
+        <w:t xml:space="preserve"> die Option hat ein </w:t>
+      </w:r>
+      <w:proofErr w:type="spellStart"/>
+      <w:r>
+        <w:t>logout</w:t>
+      </w:r>
+      <w:proofErr w:type="spellEnd"/>
+      <w:r>
+        <w:t xml:space="preserve"> aufzurufen.</w:t>
+      </w:r>
+      <w:r>
+        <w:br/>
+        <w:t xml:space="preserve">-Die </w:t>
+      </w:r>
+      <w:proofErr w:type="spellStart"/>
+      <w:r>
+        <w:t>ceatePriceStep</w:t>
+      </w:r>
+      <w:proofErr w:type="spellEnd"/>
+      <w:r>
+        <w:t xml:space="preserve"> Methode hat bei den </w:t>
+      </w:r>
+      <w:proofErr w:type="spellStart"/>
+      <w:r>
+        <w:t>BillingServerSecure</w:t>
+      </w:r>
+      <w:proofErr w:type="spellEnd"/>
+      <w:r>
+        <w:t xml:space="preserve"> Parameter: </w:t>
+      </w:r>
+      <w:proofErr w:type="spellStart"/>
+      <w:r>
+        <w:t>double</w:t>
+      </w:r>
+      <w:proofErr w:type="gramStart"/>
+      <w:r>
+        <w:t>,double,double</w:t>
+      </w:r>
+      <w:proofErr w:type="spellEnd"/>
+      <w:proofErr w:type="gramEnd"/>
+      <w:r>
+        <w:t xml:space="preserve">, double. </w:t>
+      </w:r>
+      <w:r>
+        <w:rPr>
+          <w:lang w:val="en-US"/>
+        </w:rPr>
+        <w:t xml:space="preserve">Die </w:t>
+      </w:r>
+      <w:proofErr w:type="spellStart"/>
+      <w:r>
+        <w:rPr>
+          <w:lang w:val="en-US"/>
+        </w:rPr>
+        <w:t>Methode</w:t>
+      </w:r>
+      <w:proofErr w:type="spellEnd"/>
+      <w:r>
+        <w:rPr>
+          <w:lang w:val="en-US"/>
+        </w:rPr>
+        <w:t xml:space="preserve"> </w:t>
+      </w:r>
+      <w:r>
+        <w:rPr>
+          <w:lang w:val="en-US"/>
+        </w:rPr>
+        <w:br/>
+      </w:r>
+      <w:proofErr w:type="spellStart"/>
+      <w:r>
+        <w:rPr>
+          <w:lang w:val="en-US"/>
+        </w:rPr>
+        <w:t>addStep</w:t>
+      </w:r>
+      <w:proofErr w:type="spellEnd"/>
+      <w:r>
+        <w:rPr>
+          <w:lang w:val="en-US"/>
+        </w:rPr>
+        <w:t xml:space="preserve"> </w:t>
+      </w:r>
+      <w:proofErr w:type="spellStart"/>
+      <w:r>
+        <w:rPr>
+          <w:lang w:val="en-US"/>
+        </w:rPr>
+        <w:t>im</w:t>
+      </w:r>
+      <w:proofErr w:type="spellEnd"/>
+      <w:r>
+        <w:rPr>
+          <w:lang w:val="en-US"/>
+        </w:rPr>
+        <w:t xml:space="preserve"> </w:t>
+      </w:r>
+      <w:proofErr w:type="spellStart"/>
+      <w:r>
+        <w:rPr>
+          <w:lang w:val="en-US"/>
+        </w:rPr>
+        <w:t>Managment</w:t>
+      </w:r>
+      <w:proofErr w:type="spellEnd"/>
+      <w:r>
+        <w:rPr>
+          <w:lang w:val="en-US"/>
+        </w:rPr>
+        <w:t xml:space="preserve"> Client hat </w:t>
+      </w:r>
+      <w:proofErr w:type="spellStart"/>
+      <w:r>
+        <w:rPr>
+          <w:lang w:val="en-US"/>
+        </w:rPr>
+        <w:t>aber</w:t>
+      </w:r>
+      <w:proofErr w:type="spellEnd"/>
+      <w:r>
+        <w:rPr>
+          <w:lang w:val="en-US"/>
+        </w:rPr>
+        <w:t xml:space="preserve"> Parameter: </w:t>
+      </w:r>
+      <w:proofErr w:type="spellStart"/>
+      <w:r>
+        <w:rPr>
+          <w:lang w:val="en-US"/>
+        </w:rPr>
+        <w:t>double,double,double</w:t>
+      </w:r>
+      <w:proofErr w:type="spellEnd"/>
+      <w:r>
+        <w:rPr>
+          <w:lang w:val="en-US"/>
+        </w:rPr>
+        <w:t xml:space="preserve">, int. </w:t>
+      </w:r>
+      <w:r>
+        <w:rPr>
+          <w:lang w:val="en-US"/>
+        </w:rPr>
+        <w:br/>
+      </w:r>
+      <w:r>
+        <w:t xml:space="preserve">-Die </w:t>
+      </w:r>
+      <w:proofErr w:type="spellStart"/>
+      <w:r>
+        <w:t>login</w:t>
+      </w:r>
+      <w:proofErr w:type="spellEnd"/>
+      <w:r>
+        <w:t xml:space="preserve"> </w:t>
+      </w:r>
+      <w:proofErr w:type="spellStart"/>
+      <w:r>
+        <w:t>methode</w:t>
+      </w:r>
+      <w:proofErr w:type="spellEnd"/>
+      <w:r>
+        <w:t xml:space="preserve"> vom </w:t>
+      </w:r>
+      <w:proofErr w:type="spellStart"/>
+      <w:r>
+        <w:t>BillingServer</w:t>
+      </w:r>
+      <w:proofErr w:type="spellEnd"/>
+      <w:r>
+        <w:t xml:space="preserve"> gibt das </w:t>
+      </w:r>
+      <w:proofErr w:type="spellStart"/>
+      <w:r>
+        <w:t>Object</w:t>
+      </w:r>
+      <w:proofErr w:type="spellEnd"/>
+      <w:r>
+        <w:t xml:space="preserve"> </w:t>
+      </w:r>
+      <w:proofErr w:type="spellStart"/>
+      <w:r>
+        <w:t>BillingServerSecure</w:t>
+      </w:r>
+      <w:proofErr w:type="spellEnd"/>
+      <w:r>
+        <w:t xml:space="preserve"> zurück, Ich </w:t>
+      </w:r>
+      <w:proofErr w:type="spellStart"/>
+      <w:r>
+        <w:t>weis</w:t>
+      </w:r>
+      <w:proofErr w:type="spellEnd"/>
+      <w:r>
+        <w:t xml:space="preserve"> leider nicht was ich</w:t>
+      </w:r>
+      <w:r>
+        <w:br/>
+        <w:t xml:space="preserve">damit im </w:t>
+      </w:r>
+      <w:proofErr w:type="spellStart"/>
+      <w:r>
+        <w:t>Managment</w:t>
+      </w:r>
+      <w:proofErr w:type="spellEnd"/>
+      <w:r>
+        <w:t xml:space="preserve"> Client tun soll. Einfach nur </w:t>
+      </w:r>
+      <w:proofErr w:type="spellStart"/>
+      <w:r>
+        <w:t>CLient</w:t>
+      </w:r>
+      <w:proofErr w:type="spellEnd"/>
+      <w:r>
+        <w:t xml:space="preserve"> Aufrufen und Rückgabe von </w:t>
+      </w:r>
+      <w:proofErr w:type="spellStart"/>
+      <w:r>
+        <w:t>BillingServerSecure</w:t>
+      </w:r>
+      <w:proofErr w:type="spellEnd"/>
+      <w:r>
+        <w:t xml:space="preserve"> ignorieren?</w:t>
+      </w:r>
+      <w:r>
+        <w:br/>
+        <w:t>-Ich musste leider mit mehr Attributen als im UML aufgezeichnet arbeiten, da es anders nicht möglich war(</w:t>
+      </w:r>
+      <w:proofErr w:type="spellStart"/>
+      <w:r>
+        <w:t>zb</w:t>
+      </w:r>
+      <w:proofErr w:type="spellEnd"/>
+      <w:r>
+        <w:t xml:space="preserve"> </w:t>
+      </w:r>
+      <w:proofErr w:type="spellStart"/>
+      <w:r>
+        <w:t>StringRemote</w:t>
+      </w:r>
+      <w:proofErr w:type="spellEnd"/>
+      <w:r>
+        <w:t xml:space="preserve">-Adresse). Klassen und Methoden-Strukturen </w:t>
+      </w:r>
+      <w:proofErr w:type="spellStart"/>
+      <w:r>
+        <w:t>wurdn</w:t>
+      </w:r>
+      <w:proofErr w:type="spellEnd"/>
+      <w:r>
+        <w:t xml:space="preserve"> </w:t>
+      </w:r>
+      <w:proofErr w:type="spellStart"/>
+      <w:r>
+        <w:t>eingehlaten</w:t>
+      </w:r>
+      <w:proofErr w:type="spellEnd"/>
+      <w:r>
+        <w:t>.</w:t>
+      </w:r>
+    </w:p>
+    <w:p>
+      <w:pPr>
+        <w:rPr>
+          <w:rFonts w:eastAsia="Times New Roman"/>
+          <w:lang w:eastAsia="de-AT"/>
+        </w:rPr>
+      </w:pPr>
+      <w:r>
+        <w:t>-</w:t>
+      </w:r>
+      <w:proofErr w:type="spellStart"/>
+      <w:r>
+        <w:t>Managment</w:t>
+      </w:r>
+      <w:proofErr w:type="spellEnd"/>
+      <w:r>
+        <w:t xml:space="preserve"> Client muss die RMI Interfaces von </w:t>
+      </w:r>
+      <w:proofErr w:type="spellStart"/>
+      <w:r>
+        <w:t>BillingServer</w:t>
+      </w:r>
+      <w:proofErr w:type="spellEnd"/>
+      <w:r>
+        <w:t xml:space="preserve"> und </w:t>
+      </w:r>
+      <w:proofErr w:type="spellStart"/>
+      <w:r>
+        <w:t>Analytics</w:t>
+      </w:r>
+      <w:proofErr w:type="spellEnd"/>
+      <w:r>
+        <w:t xml:space="preserve"> Server </w:t>
+      </w:r>
+      <w:proofErr w:type="spellStart"/>
+      <w:r>
+        <w:t>implementiern</w:t>
+      </w:r>
+      <w:proofErr w:type="spellEnd"/>
+      <w:r>
+        <w:t>. Fehlt im UML</w:t>
+      </w:r>
+      <w:r>
+        <w:br/>
+        <w:t>-</w:t>
+      </w:r>
+      <w:proofErr w:type="spellStart"/>
+      <w:r>
+        <w:t>Managment</w:t>
+      </w:r>
+      <w:proofErr w:type="spellEnd"/>
+      <w:r>
+        <w:t xml:space="preserve"> Client benötigt ebenfalls ein RMI Interface (für die </w:t>
+      </w:r>
+      <w:proofErr w:type="spellStart"/>
+      <w:r>
+        <w:t>processEvent</w:t>
+      </w:r>
+      <w:proofErr w:type="spellEnd"/>
+      <w:r>
+        <w:t xml:space="preserve"> Methode). Fehlt im UML.</w:t>
+      </w:r>
+    </w:p>
+    <w:p>
+      <w:pPr>
+        <w:pStyle w:val="berschrift2"/>
+        <w:rPr>
+          <w:rFonts w:eastAsia="Times New Roman"/>
+          <w:lang w:eastAsia="de-AT"/>
+        </w:rPr>
+      </w:pPr>
+      <w:r>
+        <w:rPr>
+          <w:rFonts w:eastAsia="Times New Roman"/>
+          <w:lang w:eastAsia="de-AT"/>
+        </w:rPr>
+        <w:t>Ressourcen</w:t>
+      </w:r>
+    </w:p>
+    <w:p>
+      <w:pPr>
+        <w:rPr>
+          <w:lang w:eastAsia="de-AT"/>
+        </w:rPr>
+      </w:pPr>
+    </w:p>
+    <w:p>
       <w:r>
         <w:t xml:space="preserve">Abb1: Aufgabenstellung, </w:t>
       </w:r>
       <w:r>
-        <w:t>elearning.tgm.ac.at/mod/assign/view.php?id=20323</w:t>
+        <w:t>elearning.tgm.ac.at/</w:t>
+      </w:r>
+      <w:proofErr w:type="spellStart"/>
+      <w:r>
+        <w:t>mod</w:t>
+      </w:r>
+      <w:proofErr w:type="spellEnd"/>
+      <w:r>
+        <w:t>/</w:t>
+      </w:r>
+      <w:proofErr w:type="spellStart"/>
+      <w:r>
+        <w:t>assign</w:t>
+      </w:r>
+      <w:proofErr w:type="spellEnd"/>
+      <w:r>
+        <w:t>/</w:t>
+      </w:r>
+      <w:proofErr w:type="spellStart"/>
+      <w:r>
+        <w:t>view.php?id</w:t>
+      </w:r>
+      <w:proofErr w:type="spellEnd"/>
+      <w:r>
+        <w:t>=20323</w:t>
       </w:r>
       <w:r>
         <w:t>, zuletzt Aufgerufen am 26.01.13</w:t>
@@ -3814,7 +5257,7 @@
 </file>
 
 <file path=customXml/itemProps1.xml><?xml version="1.0" encoding="utf-8"?>
-<ds:datastoreItem xmlns:ds="http://schemas.openxmlformats.org/officeDocument/2006/customXml" ds:itemID="{9B3358A7-9AF6-4CC6-B0B5-975286232362}">
+<ds:datastoreItem xmlns:ds="http://schemas.openxmlformats.org/officeDocument/2006/customXml" ds:itemID="{441DFE57-92E7-42E2-8B79-CD0966EC471A}">
   <ds:schemaRefs>
     <ds:schemaRef ds:uri="http://schemas.openxmlformats.org/officeDocument/2006/bibliography"/>
   </ds:schemaRefs>

</xml_diff>